<commit_message>
reto 35, placas hasta literal 16. FUNCIONAL
</commit_message>
<xml_diff>
--- a/Modulo 1/placas/evidencia.docx
+++ b/Modulo 1/placas/evidencia.docx
@@ -1656,6 +1656,326 @@
           <w:bCs/>
         </w:rPr>
       </w:pPr>
+      <w:r>
+        <w:rPr>
+          <w:b/>
+          <w:bCs/>
+        </w:rPr>
+        <w:t>PICO Y PLACA</w:t>
+      </w:r>
+    </w:p>
+    <w:p>
+      <w:pPr>
+        <w:rPr>
+          <w:b/>
+          <w:bCs/>
+        </w:rPr>
+      </w:pPr>
+      <w:r>
+        <w:rPr>
+          <w:b/>
+          <w:bCs/>
+        </w:rPr>
+        <w:drawing>
+          <wp:inline distT="0" distB="0" distL="0" distR="0" wp14:anchorId="643548C9" wp14:editId="5E016233">
+            <wp:extent cx="5402580" cy="3144520"/>
+            <wp:effectExtent l="0" t="0" r="7620" b="0"/>
+            <wp:docPr id="93634948" name="Imagen 1"/>
+            <wp:cNvGraphicFramePr>
+              <a:graphicFrameLocks xmlns:a="http://schemas.openxmlformats.org/drawingml/2006/main" noChangeAspect="1"/>
+            </wp:cNvGraphicFramePr>
+            <a:graphic xmlns:a="http://schemas.openxmlformats.org/drawingml/2006/main">
+              <a:graphicData uri="http://schemas.openxmlformats.org/drawingml/2006/picture">
+                <pic:pic xmlns:pic="http://schemas.openxmlformats.org/drawingml/2006/picture">
+                  <pic:nvPicPr>
+                    <pic:cNvPr id="93634948" name=""/>
+                    <pic:cNvPicPr/>
+                  </pic:nvPicPr>
+                  <pic:blipFill>
+                    <a:blip r:embed="rId38"/>
+                    <a:stretch>
+                      <a:fillRect/>
+                    </a:stretch>
+                  </pic:blipFill>
+                  <pic:spPr>
+                    <a:xfrm>
+                      <a:off x="0" y="0"/>
+                      <a:ext cx="5402580" cy="3144520"/>
+                    </a:xfrm>
+                    <a:prstGeom prst="rect">
+                      <a:avLst/>
+                    </a:prstGeom>
+                  </pic:spPr>
+                </pic:pic>
+              </a:graphicData>
+            </a:graphic>
+          </wp:inline>
+        </w:drawing>
+      </w:r>
+    </w:p>
+    <w:p>
+      <w:pPr>
+        <w:rPr>
+          <w:b/>
+          <w:bCs/>
+        </w:rPr>
+      </w:pPr>
+      <w:r>
+        <w:rPr>
+          <w:b/>
+          <w:bCs/>
+        </w:rPr>
+        <w:lastRenderedPageBreak/>
+        <w:drawing>
+          <wp:inline distT="0" distB="0" distL="0" distR="0" wp14:anchorId="67BFC207" wp14:editId="44C0B23F">
+            <wp:extent cx="5402580" cy="3144520"/>
+            <wp:effectExtent l="0" t="0" r="7620" b="0"/>
+            <wp:docPr id="386326685" name="Imagen 1"/>
+            <wp:cNvGraphicFramePr>
+              <a:graphicFrameLocks xmlns:a="http://schemas.openxmlformats.org/drawingml/2006/main" noChangeAspect="1"/>
+            </wp:cNvGraphicFramePr>
+            <a:graphic xmlns:a="http://schemas.openxmlformats.org/drawingml/2006/main">
+              <a:graphicData uri="http://schemas.openxmlformats.org/drawingml/2006/picture">
+                <pic:pic xmlns:pic="http://schemas.openxmlformats.org/drawingml/2006/picture">
+                  <pic:nvPicPr>
+                    <pic:cNvPr id="386326685" name=""/>
+                    <pic:cNvPicPr/>
+                  </pic:nvPicPr>
+                  <pic:blipFill>
+                    <a:blip r:embed="rId39"/>
+                    <a:stretch>
+                      <a:fillRect/>
+                    </a:stretch>
+                  </pic:blipFill>
+                  <pic:spPr>
+                    <a:xfrm>
+                      <a:off x="0" y="0"/>
+                      <a:ext cx="5402580" cy="3144520"/>
+                    </a:xfrm>
+                    <a:prstGeom prst="rect">
+                      <a:avLst/>
+                    </a:prstGeom>
+                  </pic:spPr>
+                </pic:pic>
+              </a:graphicData>
+            </a:graphic>
+          </wp:inline>
+        </w:drawing>
+      </w:r>
+    </w:p>
+    <w:p>
+      <w:pPr>
+        <w:rPr>
+          <w:b/>
+          <w:bCs/>
+        </w:rPr>
+      </w:pPr>
+      <w:r>
+        <w:rPr>
+          <w:b/>
+          <w:bCs/>
+        </w:rPr>
+        <w:drawing>
+          <wp:inline distT="0" distB="0" distL="0" distR="0" wp14:anchorId="331D2256" wp14:editId="6807510D">
+            <wp:extent cx="5402580" cy="3144520"/>
+            <wp:effectExtent l="0" t="0" r="7620" b="0"/>
+            <wp:docPr id="1665634104" name="Imagen 1"/>
+            <wp:cNvGraphicFramePr>
+              <a:graphicFrameLocks xmlns:a="http://schemas.openxmlformats.org/drawingml/2006/main" noChangeAspect="1"/>
+            </wp:cNvGraphicFramePr>
+            <a:graphic xmlns:a="http://schemas.openxmlformats.org/drawingml/2006/main">
+              <a:graphicData uri="http://schemas.openxmlformats.org/drawingml/2006/picture">
+                <pic:pic xmlns:pic="http://schemas.openxmlformats.org/drawingml/2006/picture">
+                  <pic:nvPicPr>
+                    <pic:cNvPr id="1665634104" name=""/>
+                    <pic:cNvPicPr/>
+                  </pic:nvPicPr>
+                  <pic:blipFill>
+                    <a:blip r:embed="rId40"/>
+                    <a:stretch>
+                      <a:fillRect/>
+                    </a:stretch>
+                  </pic:blipFill>
+                  <pic:spPr>
+                    <a:xfrm>
+                      <a:off x="0" y="0"/>
+                      <a:ext cx="5402580" cy="3144520"/>
+                    </a:xfrm>
+                    <a:prstGeom prst="rect">
+                      <a:avLst/>
+                    </a:prstGeom>
+                  </pic:spPr>
+                </pic:pic>
+              </a:graphicData>
+            </a:graphic>
+          </wp:inline>
+        </w:drawing>
+      </w:r>
+    </w:p>
+    <w:p>
+      <w:pPr>
+        <w:rPr>
+          <w:b/>
+          <w:bCs/>
+        </w:rPr>
+      </w:pPr>
+      <w:r>
+        <w:rPr>
+          <w:b/>
+          <w:bCs/>
+        </w:rPr>
+        <w:lastRenderedPageBreak/>
+        <w:drawing>
+          <wp:inline distT="0" distB="0" distL="0" distR="0" wp14:anchorId="23E87B2F" wp14:editId="52F85A2D">
+            <wp:extent cx="5402580" cy="3144520"/>
+            <wp:effectExtent l="0" t="0" r="7620" b="0"/>
+            <wp:docPr id="1380709185" name="Imagen 1"/>
+            <wp:cNvGraphicFramePr>
+              <a:graphicFrameLocks xmlns:a="http://schemas.openxmlformats.org/drawingml/2006/main" noChangeAspect="1"/>
+            </wp:cNvGraphicFramePr>
+            <a:graphic xmlns:a="http://schemas.openxmlformats.org/drawingml/2006/main">
+              <a:graphicData uri="http://schemas.openxmlformats.org/drawingml/2006/picture">
+                <pic:pic xmlns:pic="http://schemas.openxmlformats.org/drawingml/2006/picture">
+                  <pic:nvPicPr>
+                    <pic:cNvPr id="1380709185" name=""/>
+                    <pic:cNvPicPr/>
+                  </pic:nvPicPr>
+                  <pic:blipFill>
+                    <a:blip r:embed="rId41"/>
+                    <a:stretch>
+                      <a:fillRect/>
+                    </a:stretch>
+                  </pic:blipFill>
+                  <pic:spPr>
+                    <a:xfrm>
+                      <a:off x="0" y="0"/>
+                      <a:ext cx="5402580" cy="3144520"/>
+                    </a:xfrm>
+                    <a:prstGeom prst="rect">
+                      <a:avLst/>
+                    </a:prstGeom>
+                  </pic:spPr>
+                </pic:pic>
+              </a:graphicData>
+            </a:graphic>
+          </wp:inline>
+        </w:drawing>
+      </w:r>
+    </w:p>
+    <w:p>
+      <w:pPr>
+        <w:rPr>
+          <w:b/>
+          <w:bCs/>
+        </w:rPr>
+      </w:pPr>
+      <w:r>
+        <w:rPr>
+          <w:b/>
+          <w:bCs/>
+        </w:rPr>
+        <w:drawing>
+          <wp:inline distT="0" distB="0" distL="0" distR="0" wp14:anchorId="5D6CAD88" wp14:editId="6A367569">
+            <wp:extent cx="5402580" cy="3142615"/>
+            <wp:effectExtent l="0" t="0" r="7620" b="635"/>
+            <wp:docPr id="1312305844" name="Imagen 1"/>
+            <wp:cNvGraphicFramePr>
+              <a:graphicFrameLocks xmlns:a="http://schemas.openxmlformats.org/drawingml/2006/main" noChangeAspect="1"/>
+            </wp:cNvGraphicFramePr>
+            <a:graphic xmlns:a="http://schemas.openxmlformats.org/drawingml/2006/main">
+              <a:graphicData uri="http://schemas.openxmlformats.org/drawingml/2006/picture">
+                <pic:pic xmlns:pic="http://schemas.openxmlformats.org/drawingml/2006/picture">
+                  <pic:nvPicPr>
+                    <pic:cNvPr id="1312305844" name=""/>
+                    <pic:cNvPicPr/>
+                  </pic:nvPicPr>
+                  <pic:blipFill>
+                    <a:blip r:embed="rId42"/>
+                    <a:stretch>
+                      <a:fillRect/>
+                    </a:stretch>
+                  </pic:blipFill>
+                  <pic:spPr>
+                    <a:xfrm>
+                      <a:off x="0" y="0"/>
+                      <a:ext cx="5402580" cy="3142615"/>
+                    </a:xfrm>
+                    <a:prstGeom prst="rect">
+                      <a:avLst/>
+                    </a:prstGeom>
+                  </pic:spPr>
+                </pic:pic>
+              </a:graphicData>
+            </a:graphic>
+          </wp:inline>
+        </w:drawing>
+      </w:r>
+    </w:p>
+    <w:p>
+      <w:pPr>
+        <w:rPr>
+          <w:b/>
+          <w:bCs/>
+        </w:rPr>
+      </w:pPr>
+      <w:r>
+        <w:rPr>
+          <w:b/>
+          <w:bCs/>
+        </w:rPr>
+        <w:t>FUNCION LIMPIAR</w:t>
+      </w:r>
+    </w:p>
+    <w:p>
+      <w:pPr>
+        <w:rPr>
+          <w:b/>
+          <w:bCs/>
+          <w:u w:val="single"/>
+        </w:rPr>
+      </w:pPr>
+      <w:r>
+        <w:rPr>
+          <w:b/>
+          <w:bCs/>
+        </w:rPr>
+        <w:lastRenderedPageBreak/>
+        <w:drawing>
+          <wp:inline distT="0" distB="0" distL="0" distR="0" wp14:anchorId="3EADB066" wp14:editId="668F6554">
+            <wp:extent cx="5402580" cy="3142615"/>
+            <wp:effectExtent l="0" t="0" r="7620" b="635"/>
+            <wp:docPr id="1787498350" name="Imagen 1"/>
+            <wp:cNvGraphicFramePr>
+              <a:graphicFrameLocks xmlns:a="http://schemas.openxmlformats.org/drawingml/2006/main" noChangeAspect="1"/>
+            </wp:cNvGraphicFramePr>
+            <a:graphic xmlns:a="http://schemas.openxmlformats.org/drawingml/2006/main">
+              <a:graphicData uri="http://schemas.openxmlformats.org/drawingml/2006/picture">
+                <pic:pic xmlns:pic="http://schemas.openxmlformats.org/drawingml/2006/picture">
+                  <pic:nvPicPr>
+                    <pic:cNvPr id="1787498350" name=""/>
+                    <pic:cNvPicPr/>
+                  </pic:nvPicPr>
+                  <pic:blipFill>
+                    <a:blip r:embed="rId43"/>
+                    <a:stretch>
+                      <a:fillRect/>
+                    </a:stretch>
+                  </pic:blipFill>
+                  <pic:spPr>
+                    <a:xfrm>
+                      <a:off x="0" y="0"/>
+                      <a:ext cx="5402580" cy="3142615"/>
+                    </a:xfrm>
+                    <a:prstGeom prst="rect">
+                      <a:avLst/>
+                    </a:prstGeom>
+                  </pic:spPr>
+                </pic:pic>
+              </a:graphicData>
+            </a:graphic>
+          </wp:inline>
+        </w:drawing>
+      </w:r>
     </w:p>
     <w:sectPr>
       <w:type w:val="continuous"/>

</xml_diff>